<commit_message>
Updated Sales rep use cases
</commit_message>
<xml_diff>
--- a/Sales Rep Use cases.docx
+++ b/Sales Rep Use cases.docx
@@ -81,7 +81,13 @@
           </w:tcPr>
           <w:p>
             <w:r>
-              <w:t>Customer number, Order number</w:t>
+              <w:t xml:space="preserve">Customer number, </w:t>
+            </w:r>
+            <w:r>
+              <w:t xml:space="preserve">Standing </w:t>
+            </w:r>
+            <w:r>
+              <w:t>Order number</w:t>
             </w:r>
           </w:p>
         </w:tc>
@@ -129,7 +135,7 @@
           </w:tcPr>
           <w:p>
             <w:r>
-              <w:t>User must have successful log in</w:t>
+              <w:t>Customer must have existing standing order</w:t>
             </w:r>
           </w:p>
         </w:tc>
@@ -243,7 +249,11 @@
             <w:tcW w:w="4675" w:type="dxa"/>
             <w:gridSpan w:val="2"/>
           </w:tcPr>
-          <w:p/>
+          <w:p>
+            <w:r>
+              <w:t>Returns are over 10%</w:t>
+            </w:r>
+          </w:p>
         </w:tc>
       </w:tr>
       <w:tr>
@@ -332,7 +342,7 @@
           </w:tcPr>
           <w:p>
             <w:r>
-              <w:t>User reviews Customer Sales analysis report</w:t>
+              <w:t>Selects Standing Orders Option</w:t>
             </w:r>
           </w:p>
         </w:tc>
@@ -361,7 +371,7 @@
           </w:tcPr>
           <w:p>
             <w:r>
-              <w:t>User makes necessary changes to customer standing order</w:t>
+              <w:t>Selects Edit Standing Order</w:t>
             </w:r>
           </w:p>
         </w:tc>
@@ -390,7 +400,94 @@
           </w:tcPr>
           <w:p>
             <w:r>
-              <w:t>User updates standing order database</w:t>
+              <w:t>Searches for standing order to edit by entering information about standing order</w:t>
+            </w:r>
+          </w:p>
+        </w:tc>
+      </w:tr>
+      <w:tr>
+        <w:tc>
+          <w:tcPr>
+            <w:tcW w:w="3116" w:type="dxa"/>
+          </w:tcPr>
+          <w:p/>
+        </w:tc>
+        <w:tc>
+          <w:tcPr>
+            <w:tcW w:w="3117" w:type="dxa"/>
+            <w:gridSpan w:val="2"/>
+          </w:tcPr>
+          <w:p>
+            <w:r>
+              <w:t>5</w:t>
+            </w:r>
+          </w:p>
+        </w:tc>
+        <w:tc>
+          <w:tcPr>
+            <w:tcW w:w="3117" w:type="dxa"/>
+          </w:tcPr>
+          <w:p>
+            <w:r>
+              <w:t>Selects standing order from list returned</w:t>
+            </w:r>
+          </w:p>
+        </w:tc>
+      </w:tr>
+      <w:tr>
+        <w:tc>
+          <w:tcPr>
+            <w:tcW w:w="3116" w:type="dxa"/>
+          </w:tcPr>
+          <w:p/>
+        </w:tc>
+        <w:tc>
+          <w:tcPr>
+            <w:tcW w:w="3117" w:type="dxa"/>
+            <w:gridSpan w:val="2"/>
+          </w:tcPr>
+          <w:p>
+            <w:r>
+              <w:t>6</w:t>
+            </w:r>
+          </w:p>
+        </w:tc>
+        <w:tc>
+          <w:tcPr>
+            <w:tcW w:w="3117" w:type="dxa"/>
+          </w:tcPr>
+          <w:p>
+            <w:r>
+              <w:t>Makes changes to standing order</w:t>
+            </w:r>
+          </w:p>
+        </w:tc>
+      </w:tr>
+      <w:tr>
+        <w:tc>
+          <w:tcPr>
+            <w:tcW w:w="3116" w:type="dxa"/>
+          </w:tcPr>
+          <w:p/>
+        </w:tc>
+        <w:tc>
+          <w:tcPr>
+            <w:tcW w:w="3117" w:type="dxa"/>
+            <w:gridSpan w:val="2"/>
+          </w:tcPr>
+          <w:p>
+            <w:r>
+              <w:t>7</w:t>
+            </w:r>
+          </w:p>
+        </w:tc>
+        <w:tc>
+          <w:tcPr>
+            <w:tcW w:w="3117" w:type="dxa"/>
+          </w:tcPr>
+          <w:p>
+            <w:r>
+              <w:t>Saves changes by selecting save</w:t>
             </w:r>
           </w:p>
         </w:tc>
@@ -453,7 +550,7 @@
           </w:tcPr>
           <w:p>
             <w:r>
-              <w:t>Adjust items</w:t>
+              <w:t>Add item to list</w:t>
             </w:r>
           </w:p>
         </w:tc>
@@ -525,7 +622,7 @@
           </w:tcPr>
           <w:p>
             <w:r>
-              <w:t>Successful log in</w:t>
+              <w:t>Item must not already exist</w:t>
             </w:r>
           </w:p>
         </w:tc>
@@ -639,7 +736,11 @@
             <w:tcW w:w="4675" w:type="dxa"/>
             <w:gridSpan w:val="2"/>
           </w:tcPr>
-          <w:p/>
+          <w:p>
+            <w:r>
+              <w:t>There is a new item that is for sale</w:t>
+            </w:r>
+          </w:p>
         </w:tc>
       </w:tr>
       <w:tr>
@@ -728,7 +829,7 @@
           </w:tcPr>
           <w:p>
             <w:r>
-              <w:t>User reviews Item Sales Analysis report</w:t>
+              <w:t>User selects Item list option</w:t>
             </w:r>
           </w:p>
         </w:tc>
@@ -757,7 +858,7 @@
           </w:tcPr>
           <w:p>
             <w:r>
-              <w:t>User makes adjustments items to be sold</w:t>
+              <w:t>User selects add item option</w:t>
             </w:r>
           </w:p>
         </w:tc>
@@ -786,7 +887,36 @@
           </w:tcPr>
           <w:p>
             <w:r>
-              <w:t>User updates items list</w:t>
+              <w:t>User enters the item information</w:t>
+            </w:r>
+          </w:p>
+        </w:tc>
+      </w:tr>
+      <w:tr>
+        <w:tc>
+          <w:tcPr>
+            <w:tcW w:w="3116" w:type="dxa"/>
+          </w:tcPr>
+          <w:p/>
+        </w:tc>
+        <w:tc>
+          <w:tcPr>
+            <w:tcW w:w="3117" w:type="dxa"/>
+            <w:gridSpan w:val="2"/>
+          </w:tcPr>
+          <w:p>
+            <w:r>
+              <w:t>5</w:t>
+            </w:r>
+          </w:p>
+        </w:tc>
+        <w:tc>
+          <w:tcPr>
+            <w:tcW w:w="3117" w:type="dxa"/>
+          </w:tcPr>
+          <w:p>
+            <w:r>
+              <w:t>User presses add item button</w:t>
             </w:r>
           </w:p>
         </w:tc>
@@ -816,7 +946,6 @@
           </w:tcPr>
           <w:p>
             <w:r>
-              <w:lastRenderedPageBreak/>
               <w:t>Use Case Number</w:t>
             </w:r>
           </w:p>
@@ -852,7 +981,7 @@
           </w:tcPr>
           <w:p>
             <w:r>
-              <w:t>Log in</w:t>
+              <w:t>Remove item from list</w:t>
             </w:r>
           </w:p>
         </w:tc>
@@ -876,7 +1005,7 @@
           </w:tcPr>
           <w:p>
             <w:r>
-              <w:t>Username, Password</w:t>
+              <w:t>Item number, Item name</w:t>
             </w:r>
           </w:p>
         </w:tc>
@@ -900,7 +1029,7 @@
           </w:tcPr>
           <w:p>
             <w:r>
-              <w:t>Log into application</w:t>
+              <w:t>To remove an item from the item list</w:t>
             </w:r>
           </w:p>
         </w:tc>
@@ -924,7 +1053,7 @@
           </w:tcPr>
           <w:p>
             <w:r>
-              <w:t>Application installed on device</w:t>
+              <w:t>Item must already exist</w:t>
             </w:r>
           </w:p>
         </w:tc>
@@ -948,7 +1077,7 @@
           </w:tcPr>
           <w:p>
             <w:r>
-              <w:t>Successful log in</w:t>
+              <w:t>Item was successfully removed</w:t>
             </w:r>
           </w:p>
         </w:tc>
@@ -972,7 +1101,7 @@
           </w:tcPr>
           <w:p>
             <w:r>
-              <w:t>Unsuccessful log in</w:t>
+              <w:t>Item was not successfully removed</w:t>
             </w:r>
           </w:p>
         </w:tc>
@@ -996,7 +1125,7 @@
           </w:tcPr>
           <w:p>
             <w:r>
-              <w:t>Sales Representative</w:t>
+              <w:t>Sales Rep</w:t>
             </w:r>
           </w:p>
         </w:tc>
@@ -1040,7 +1169,7 @@
           </w:tcPr>
           <w:p>
             <w:r>
-              <w:t>Incorrect username or password</w:t>
+              <w:t>Item Sales low</w:t>
             </w:r>
           </w:p>
         </w:tc>
@@ -1090,77 +1219,140 @@
             <w:tcW w:w="3117" w:type="dxa"/>
             <w:gridSpan w:val="2"/>
           </w:tcPr>
-          <w:p>
-            <w:r>
-              <w:t>1</w:t>
-            </w:r>
-          </w:p>
-        </w:tc>
-        <w:tc>
-          <w:tcPr>
-            <w:tcW w:w="3117" w:type="dxa"/>
-          </w:tcPr>
-          <w:p>
-            <w:r>
-              <w:t>Users opens application</w:t>
-            </w:r>
-          </w:p>
-        </w:tc>
-      </w:tr>
-      <w:tr>
-        <w:tc>
-          <w:tcPr>
-            <w:tcW w:w="3116" w:type="dxa"/>
-          </w:tcPr>
-          <w:p/>
-        </w:tc>
-        <w:tc>
-          <w:tcPr>
-            <w:tcW w:w="3117" w:type="dxa"/>
-            <w:gridSpan w:val="2"/>
-          </w:tcPr>
-          <w:p>
-            <w:r>
-              <w:t>2</w:t>
-            </w:r>
-          </w:p>
-        </w:tc>
-        <w:tc>
-          <w:tcPr>
-            <w:tcW w:w="3117" w:type="dxa"/>
-          </w:tcPr>
-          <w:p>
-            <w:r>
-              <w:t>User Enters username and password</w:t>
-            </w:r>
-          </w:p>
-        </w:tc>
-      </w:tr>
-      <w:tr>
-        <w:tc>
-          <w:tcPr>
-            <w:tcW w:w="3116" w:type="dxa"/>
-          </w:tcPr>
-          <w:p/>
-        </w:tc>
-        <w:tc>
-          <w:tcPr>
-            <w:tcW w:w="3117" w:type="dxa"/>
-            <w:gridSpan w:val="2"/>
-          </w:tcPr>
-          <w:p>
-            <w:r>
-              <w:t>3</w:t>
-            </w:r>
-          </w:p>
-        </w:tc>
-        <w:tc>
-          <w:tcPr>
-            <w:tcW w:w="3117" w:type="dxa"/>
-          </w:tcPr>
-          <w:p>
-            <w:r>
-              <w:t>User proceeds to log in</w:t>
+          <w:p/>
+        </w:tc>
+        <w:tc>
+          <w:tcPr>
+            <w:tcW w:w="3117" w:type="dxa"/>
+          </w:tcPr>
+          <w:p>
+            <w:r>
+              <w:t>User logs into application</w:t>
+            </w:r>
+          </w:p>
+        </w:tc>
+      </w:tr>
+      <w:tr>
+        <w:tc>
+          <w:tcPr>
+            <w:tcW w:w="3116" w:type="dxa"/>
+          </w:tcPr>
+          <w:p/>
+        </w:tc>
+        <w:tc>
+          <w:tcPr>
+            <w:tcW w:w="3117" w:type="dxa"/>
+            <w:gridSpan w:val="2"/>
+          </w:tcPr>
+          <w:p/>
+        </w:tc>
+        <w:tc>
+          <w:tcPr>
+            <w:tcW w:w="3117" w:type="dxa"/>
+          </w:tcPr>
+          <w:p>
+            <w:r>
+              <w:t>User selects item list</w:t>
+            </w:r>
+          </w:p>
+        </w:tc>
+      </w:tr>
+      <w:tr>
+        <w:tc>
+          <w:tcPr>
+            <w:tcW w:w="3116" w:type="dxa"/>
+          </w:tcPr>
+          <w:p/>
+        </w:tc>
+        <w:tc>
+          <w:tcPr>
+            <w:tcW w:w="3117" w:type="dxa"/>
+            <w:gridSpan w:val="2"/>
+          </w:tcPr>
+          <w:p/>
+        </w:tc>
+        <w:tc>
+          <w:tcPr>
+            <w:tcW w:w="3117" w:type="dxa"/>
+          </w:tcPr>
+          <w:p>
+            <w:r>
+              <w:t>User selects remove item</w:t>
+            </w:r>
+          </w:p>
+        </w:tc>
+      </w:tr>
+      <w:tr>
+        <w:tc>
+          <w:tcPr>
+            <w:tcW w:w="3116" w:type="dxa"/>
+          </w:tcPr>
+          <w:p/>
+        </w:tc>
+        <w:tc>
+          <w:tcPr>
+            <w:tcW w:w="3117" w:type="dxa"/>
+            <w:gridSpan w:val="2"/>
+          </w:tcPr>
+          <w:p/>
+        </w:tc>
+        <w:tc>
+          <w:tcPr>
+            <w:tcW w:w="3117" w:type="dxa"/>
+          </w:tcPr>
+          <w:p>
+            <w:r>
+              <w:t>User searches for item to be removed by entering the item information</w:t>
+            </w:r>
+          </w:p>
+        </w:tc>
+      </w:tr>
+      <w:tr>
+        <w:tc>
+          <w:tcPr>
+            <w:tcW w:w="3116" w:type="dxa"/>
+          </w:tcPr>
+          <w:p/>
+        </w:tc>
+        <w:tc>
+          <w:tcPr>
+            <w:tcW w:w="3117" w:type="dxa"/>
+            <w:gridSpan w:val="2"/>
+          </w:tcPr>
+          <w:p/>
+        </w:tc>
+        <w:tc>
+          <w:tcPr>
+            <w:tcW w:w="3117" w:type="dxa"/>
+          </w:tcPr>
+          <w:p>
+            <w:r>
+              <w:t>User selects the item from list returned</w:t>
+            </w:r>
+          </w:p>
+        </w:tc>
+      </w:tr>
+      <w:tr>
+        <w:tc>
+          <w:tcPr>
+            <w:tcW w:w="3116" w:type="dxa"/>
+          </w:tcPr>
+          <w:p/>
+        </w:tc>
+        <w:tc>
+          <w:tcPr>
+            <w:tcW w:w="3117" w:type="dxa"/>
+            <w:gridSpan w:val="2"/>
+          </w:tcPr>
+          <w:p/>
+        </w:tc>
+        <w:tc>
+          <w:tcPr>
+            <w:tcW w:w="3117" w:type="dxa"/>
+          </w:tcPr>
+          <w:p>
+            <w:r>
+              <w:t>User selects remove</w:t>
             </w:r>
           </w:p>
         </w:tc>
@@ -1223,6 +1415,775 @@
           </w:tcPr>
           <w:p>
             <w:r>
+              <w:t>View Reports</w:t>
+            </w:r>
+          </w:p>
+        </w:tc>
+      </w:tr>
+      <w:tr>
+        <w:tc>
+          <w:tcPr>
+            <w:tcW w:w="4675" w:type="dxa"/>
+            <w:gridSpan w:val="2"/>
+          </w:tcPr>
+          <w:p>
+            <w:r>
+              <w:t>Related Requirements</w:t>
+            </w:r>
+          </w:p>
+        </w:tc>
+        <w:tc>
+          <w:tcPr>
+            <w:tcW w:w="4675" w:type="dxa"/>
+            <w:gridSpan w:val="2"/>
+          </w:tcPr>
+          <w:p>
+            <w:r>
+              <w:t>Report Name</w:t>
+            </w:r>
+          </w:p>
+        </w:tc>
+      </w:tr>
+      <w:tr>
+        <w:tc>
+          <w:tcPr>
+            <w:tcW w:w="4675" w:type="dxa"/>
+            <w:gridSpan w:val="2"/>
+          </w:tcPr>
+          <w:p>
+            <w:r>
+              <w:t>Goal in Context</w:t>
+            </w:r>
+          </w:p>
+        </w:tc>
+        <w:tc>
+          <w:tcPr>
+            <w:tcW w:w="4675" w:type="dxa"/>
+            <w:gridSpan w:val="2"/>
+          </w:tcPr>
+          <w:p>
+            <w:r>
+              <w:t>To view a report</w:t>
+            </w:r>
+          </w:p>
+        </w:tc>
+      </w:tr>
+      <w:tr>
+        <w:tc>
+          <w:tcPr>
+            <w:tcW w:w="4675" w:type="dxa"/>
+            <w:gridSpan w:val="2"/>
+          </w:tcPr>
+          <w:p>
+            <w:r>
+              <w:t>Pre-Condition</w:t>
+            </w:r>
+          </w:p>
+        </w:tc>
+        <w:tc>
+          <w:tcPr>
+            <w:tcW w:w="4675" w:type="dxa"/>
+            <w:gridSpan w:val="2"/>
+          </w:tcPr>
+          <w:p>
+            <w:r>
+              <w:t>Report must be up to date</w:t>
+            </w:r>
+          </w:p>
+        </w:tc>
+      </w:tr>
+      <w:tr>
+        <w:tc>
+          <w:tcPr>
+            <w:tcW w:w="4675" w:type="dxa"/>
+            <w:gridSpan w:val="2"/>
+          </w:tcPr>
+          <w:p>
+            <w:r>
+              <w:t>Successful End Condition</w:t>
+            </w:r>
+          </w:p>
+        </w:tc>
+        <w:tc>
+          <w:tcPr>
+            <w:tcW w:w="4675" w:type="dxa"/>
+            <w:gridSpan w:val="2"/>
+          </w:tcPr>
+          <w:p>
+            <w:r>
+              <w:t>Successful viewing of report</w:t>
+            </w:r>
+          </w:p>
+        </w:tc>
+      </w:tr>
+      <w:tr>
+        <w:tc>
+          <w:tcPr>
+            <w:tcW w:w="4675" w:type="dxa"/>
+            <w:gridSpan w:val="2"/>
+          </w:tcPr>
+          <w:p>
+            <w:r>
+              <w:t>Fail End Condition</w:t>
+            </w:r>
+          </w:p>
+        </w:tc>
+        <w:tc>
+          <w:tcPr>
+            <w:tcW w:w="4675" w:type="dxa"/>
+            <w:gridSpan w:val="2"/>
+          </w:tcPr>
+          <w:p>
+            <w:r>
+              <w:t>Unsuccessful viewing of report</w:t>
+            </w:r>
+          </w:p>
+        </w:tc>
+      </w:tr>
+      <w:tr>
+        <w:tc>
+          <w:tcPr>
+            <w:tcW w:w="4675" w:type="dxa"/>
+            <w:gridSpan w:val="2"/>
+          </w:tcPr>
+          <w:p>
+            <w:r>
+              <w:t>Primary Actors</w:t>
+            </w:r>
+          </w:p>
+        </w:tc>
+        <w:tc>
+          <w:tcPr>
+            <w:tcW w:w="4675" w:type="dxa"/>
+            <w:gridSpan w:val="2"/>
+          </w:tcPr>
+          <w:p>
+            <w:r>
+              <w:t>Sales Rep</w:t>
+            </w:r>
+          </w:p>
+        </w:tc>
+      </w:tr>
+      <w:tr>
+        <w:tc>
+          <w:tcPr>
+            <w:tcW w:w="4675" w:type="dxa"/>
+            <w:gridSpan w:val="2"/>
+          </w:tcPr>
+          <w:p>
+            <w:r>
+              <w:t>Secondary Actors</w:t>
+            </w:r>
+          </w:p>
+        </w:tc>
+        <w:tc>
+          <w:tcPr>
+            <w:tcW w:w="4675" w:type="dxa"/>
+            <w:gridSpan w:val="2"/>
+          </w:tcPr>
+          <w:p/>
+        </w:tc>
+      </w:tr>
+      <w:tr>
+        <w:tc>
+          <w:tcPr>
+            <w:tcW w:w="4675" w:type="dxa"/>
+            <w:gridSpan w:val="2"/>
+          </w:tcPr>
+          <w:p>
+            <w:r>
+              <w:t>Trigger</w:t>
+            </w:r>
+          </w:p>
+        </w:tc>
+        <w:tc>
+          <w:tcPr>
+            <w:tcW w:w="4675" w:type="dxa"/>
+            <w:gridSpan w:val="2"/>
+          </w:tcPr>
+          <w:p/>
+        </w:tc>
+      </w:tr>
+      <w:tr>
+        <w:tc>
+          <w:tcPr>
+            <w:tcW w:w="3116" w:type="dxa"/>
+          </w:tcPr>
+          <w:p>
+            <w:r>
+              <w:t>Main Flow</w:t>
+            </w:r>
+          </w:p>
+        </w:tc>
+        <w:tc>
+          <w:tcPr>
+            <w:tcW w:w="3117" w:type="dxa"/>
+            <w:gridSpan w:val="2"/>
+          </w:tcPr>
+          <w:p>
+            <w:r>
+              <w:t>Step</w:t>
+            </w:r>
+          </w:p>
+        </w:tc>
+        <w:tc>
+          <w:tcPr>
+            <w:tcW w:w="3117" w:type="dxa"/>
+          </w:tcPr>
+          <w:p>
+            <w:r>
+              <w:t>Action</w:t>
+            </w:r>
+          </w:p>
+        </w:tc>
+      </w:tr>
+      <w:tr>
+        <w:tc>
+          <w:tcPr>
+            <w:tcW w:w="3116" w:type="dxa"/>
+          </w:tcPr>
+          <w:p/>
+        </w:tc>
+        <w:tc>
+          <w:tcPr>
+            <w:tcW w:w="3117" w:type="dxa"/>
+            <w:gridSpan w:val="2"/>
+          </w:tcPr>
+          <w:p>
+            <w:r>
+              <w:t>1</w:t>
+            </w:r>
+          </w:p>
+        </w:tc>
+        <w:tc>
+          <w:tcPr>
+            <w:tcW w:w="3117" w:type="dxa"/>
+          </w:tcPr>
+          <w:p>
+            <w:r>
+              <w:t>User logs into application</w:t>
+            </w:r>
+          </w:p>
+        </w:tc>
+      </w:tr>
+      <w:tr>
+        <w:tc>
+          <w:tcPr>
+            <w:tcW w:w="3116" w:type="dxa"/>
+          </w:tcPr>
+          <w:p/>
+        </w:tc>
+        <w:tc>
+          <w:tcPr>
+            <w:tcW w:w="3117" w:type="dxa"/>
+            <w:gridSpan w:val="2"/>
+          </w:tcPr>
+          <w:p>
+            <w:r>
+              <w:t>2</w:t>
+            </w:r>
+          </w:p>
+        </w:tc>
+        <w:tc>
+          <w:tcPr>
+            <w:tcW w:w="3117" w:type="dxa"/>
+          </w:tcPr>
+          <w:p>
+            <w:r>
+              <w:t>User selects reports</w:t>
+            </w:r>
+          </w:p>
+        </w:tc>
+      </w:tr>
+      <w:tr>
+        <w:tc>
+          <w:tcPr>
+            <w:tcW w:w="3116" w:type="dxa"/>
+          </w:tcPr>
+          <w:p/>
+        </w:tc>
+        <w:tc>
+          <w:tcPr>
+            <w:tcW w:w="3117" w:type="dxa"/>
+            <w:gridSpan w:val="2"/>
+          </w:tcPr>
+          <w:p>
+            <w:r>
+              <w:t>3</w:t>
+            </w:r>
+          </w:p>
+        </w:tc>
+        <w:tc>
+          <w:tcPr>
+            <w:tcW w:w="3117" w:type="dxa"/>
+          </w:tcPr>
+          <w:p>
+            <w:r>
+              <w:t>User selects the report that is needed to be viewed</w:t>
+            </w:r>
+          </w:p>
+        </w:tc>
+      </w:tr>
+      <w:tr>
+        <w:tc>
+          <w:tcPr>
+            <w:tcW w:w="3116" w:type="dxa"/>
+          </w:tcPr>
+          <w:p/>
+        </w:tc>
+        <w:tc>
+          <w:tcPr>
+            <w:tcW w:w="3117" w:type="dxa"/>
+            <w:gridSpan w:val="2"/>
+          </w:tcPr>
+          <w:p>
+            <w:r>
+              <w:t>4</w:t>
+            </w:r>
+            <w:bookmarkStart w:id="0" w:name="_GoBack"/>
+            <w:bookmarkEnd w:id="0"/>
+          </w:p>
+        </w:tc>
+        <w:tc>
+          <w:tcPr>
+            <w:tcW w:w="3117" w:type="dxa"/>
+          </w:tcPr>
+          <w:p>
+            <w:r>
+              <w:t>User views report</w:t>
+            </w:r>
+          </w:p>
+        </w:tc>
+      </w:tr>
+    </w:tbl>
+    <w:p/>
+    <w:p/>
+    <w:tbl>
+      <w:tblPr>
+        <w:tblStyle w:val="TableGrid"/>
+        <w:tblW w:w="0" w:type="auto"/>
+        <w:tblLook w:val="04A0" w:firstRow="1" w:lastRow="0" w:firstColumn="1" w:lastColumn="0" w:noHBand="0" w:noVBand="1"/>
+      </w:tblPr>
+      <w:tblGrid>
+        <w:gridCol w:w="3116"/>
+        <w:gridCol w:w="1559"/>
+        <w:gridCol w:w="1558"/>
+        <w:gridCol w:w="3117"/>
+      </w:tblGrid>
+      <w:tr>
+        <w:tc>
+          <w:tcPr>
+            <w:tcW w:w="4675" w:type="dxa"/>
+            <w:gridSpan w:val="2"/>
+          </w:tcPr>
+          <w:p>
+            <w:r>
+              <w:t>Use Case Number</w:t>
+            </w:r>
+          </w:p>
+        </w:tc>
+        <w:tc>
+          <w:tcPr>
+            <w:tcW w:w="4675" w:type="dxa"/>
+            <w:gridSpan w:val="2"/>
+          </w:tcPr>
+          <w:p>
+            <w:r>
+              <w:t>3</w:t>
+            </w:r>
+          </w:p>
+        </w:tc>
+      </w:tr>
+      <w:tr>
+        <w:tc>
+          <w:tcPr>
+            <w:tcW w:w="4675" w:type="dxa"/>
+            <w:gridSpan w:val="2"/>
+          </w:tcPr>
+          <w:p>
+            <w:r>
+              <w:t>Use Case Name</w:t>
+            </w:r>
+          </w:p>
+        </w:tc>
+        <w:tc>
+          <w:tcPr>
+            <w:tcW w:w="4675" w:type="dxa"/>
+            <w:gridSpan w:val="2"/>
+          </w:tcPr>
+          <w:p>
+            <w:r>
+              <w:t>Log in</w:t>
+            </w:r>
+          </w:p>
+        </w:tc>
+      </w:tr>
+      <w:tr>
+        <w:tc>
+          <w:tcPr>
+            <w:tcW w:w="4675" w:type="dxa"/>
+            <w:gridSpan w:val="2"/>
+          </w:tcPr>
+          <w:p>
+            <w:r>
+              <w:t>Related Requirements</w:t>
+            </w:r>
+          </w:p>
+        </w:tc>
+        <w:tc>
+          <w:tcPr>
+            <w:tcW w:w="4675" w:type="dxa"/>
+            <w:gridSpan w:val="2"/>
+          </w:tcPr>
+          <w:p>
+            <w:r>
+              <w:t>Username, Password</w:t>
+            </w:r>
+          </w:p>
+        </w:tc>
+      </w:tr>
+      <w:tr>
+        <w:tc>
+          <w:tcPr>
+            <w:tcW w:w="4675" w:type="dxa"/>
+            <w:gridSpan w:val="2"/>
+          </w:tcPr>
+          <w:p>
+            <w:r>
+              <w:t>Goal in Context</w:t>
+            </w:r>
+          </w:p>
+        </w:tc>
+        <w:tc>
+          <w:tcPr>
+            <w:tcW w:w="4675" w:type="dxa"/>
+            <w:gridSpan w:val="2"/>
+          </w:tcPr>
+          <w:p>
+            <w:r>
+              <w:t>Log into application</w:t>
+            </w:r>
+          </w:p>
+        </w:tc>
+      </w:tr>
+      <w:tr>
+        <w:tc>
+          <w:tcPr>
+            <w:tcW w:w="4675" w:type="dxa"/>
+            <w:gridSpan w:val="2"/>
+          </w:tcPr>
+          <w:p>
+            <w:r>
+              <w:t>Pre-Condition</w:t>
+            </w:r>
+          </w:p>
+        </w:tc>
+        <w:tc>
+          <w:tcPr>
+            <w:tcW w:w="4675" w:type="dxa"/>
+            <w:gridSpan w:val="2"/>
+          </w:tcPr>
+          <w:p>
+            <w:r>
+              <w:t>Application installed on device</w:t>
+            </w:r>
+          </w:p>
+        </w:tc>
+      </w:tr>
+      <w:tr>
+        <w:tc>
+          <w:tcPr>
+            <w:tcW w:w="4675" w:type="dxa"/>
+            <w:gridSpan w:val="2"/>
+          </w:tcPr>
+          <w:p>
+            <w:r>
+              <w:t>Successful End Condition</w:t>
+            </w:r>
+          </w:p>
+        </w:tc>
+        <w:tc>
+          <w:tcPr>
+            <w:tcW w:w="4675" w:type="dxa"/>
+            <w:gridSpan w:val="2"/>
+          </w:tcPr>
+          <w:p>
+            <w:r>
+              <w:t>Successful log in</w:t>
+            </w:r>
+          </w:p>
+        </w:tc>
+      </w:tr>
+      <w:tr>
+        <w:tc>
+          <w:tcPr>
+            <w:tcW w:w="4675" w:type="dxa"/>
+            <w:gridSpan w:val="2"/>
+          </w:tcPr>
+          <w:p>
+            <w:r>
+              <w:t>Fail End Condition</w:t>
+            </w:r>
+          </w:p>
+        </w:tc>
+        <w:tc>
+          <w:tcPr>
+            <w:tcW w:w="4675" w:type="dxa"/>
+            <w:gridSpan w:val="2"/>
+          </w:tcPr>
+          <w:p>
+            <w:r>
+              <w:t>Unsuccessful log in</w:t>
+            </w:r>
+          </w:p>
+        </w:tc>
+      </w:tr>
+      <w:tr>
+        <w:tc>
+          <w:tcPr>
+            <w:tcW w:w="4675" w:type="dxa"/>
+            <w:gridSpan w:val="2"/>
+          </w:tcPr>
+          <w:p>
+            <w:r>
+              <w:t>Primary Actors</w:t>
+            </w:r>
+          </w:p>
+        </w:tc>
+        <w:tc>
+          <w:tcPr>
+            <w:tcW w:w="4675" w:type="dxa"/>
+            <w:gridSpan w:val="2"/>
+          </w:tcPr>
+          <w:p>
+            <w:r>
+              <w:t>Sales Representative</w:t>
+            </w:r>
+          </w:p>
+        </w:tc>
+      </w:tr>
+      <w:tr>
+        <w:tc>
+          <w:tcPr>
+            <w:tcW w:w="4675" w:type="dxa"/>
+            <w:gridSpan w:val="2"/>
+          </w:tcPr>
+          <w:p>
+            <w:r>
+              <w:t>Secondary Actors</w:t>
+            </w:r>
+          </w:p>
+        </w:tc>
+        <w:tc>
+          <w:tcPr>
+            <w:tcW w:w="4675" w:type="dxa"/>
+            <w:gridSpan w:val="2"/>
+          </w:tcPr>
+          <w:p/>
+        </w:tc>
+      </w:tr>
+      <w:tr>
+        <w:tc>
+          <w:tcPr>
+            <w:tcW w:w="4675" w:type="dxa"/>
+            <w:gridSpan w:val="2"/>
+          </w:tcPr>
+          <w:p>
+            <w:r>
+              <w:t>Trigger</w:t>
+            </w:r>
+          </w:p>
+        </w:tc>
+        <w:tc>
+          <w:tcPr>
+            <w:tcW w:w="4675" w:type="dxa"/>
+            <w:gridSpan w:val="2"/>
+          </w:tcPr>
+          <w:p>
+            <w:r>
+              <w:t>Incorrect username or password</w:t>
+            </w:r>
+          </w:p>
+        </w:tc>
+      </w:tr>
+      <w:tr>
+        <w:tc>
+          <w:tcPr>
+            <w:tcW w:w="3116" w:type="dxa"/>
+          </w:tcPr>
+          <w:p>
+            <w:r>
+              <w:t>Main Flow</w:t>
+            </w:r>
+          </w:p>
+        </w:tc>
+        <w:tc>
+          <w:tcPr>
+            <w:tcW w:w="3117" w:type="dxa"/>
+            <w:gridSpan w:val="2"/>
+          </w:tcPr>
+          <w:p>
+            <w:r>
+              <w:t>Step</w:t>
+            </w:r>
+          </w:p>
+        </w:tc>
+        <w:tc>
+          <w:tcPr>
+            <w:tcW w:w="3117" w:type="dxa"/>
+          </w:tcPr>
+          <w:p>
+            <w:r>
+              <w:t>Action</w:t>
+            </w:r>
+          </w:p>
+        </w:tc>
+      </w:tr>
+      <w:tr>
+        <w:tc>
+          <w:tcPr>
+            <w:tcW w:w="3116" w:type="dxa"/>
+          </w:tcPr>
+          <w:p/>
+        </w:tc>
+        <w:tc>
+          <w:tcPr>
+            <w:tcW w:w="3117" w:type="dxa"/>
+            <w:gridSpan w:val="2"/>
+          </w:tcPr>
+          <w:p>
+            <w:r>
+              <w:t>1</w:t>
+            </w:r>
+          </w:p>
+        </w:tc>
+        <w:tc>
+          <w:tcPr>
+            <w:tcW w:w="3117" w:type="dxa"/>
+          </w:tcPr>
+          <w:p>
+            <w:r>
+              <w:t>Users opens application</w:t>
+            </w:r>
+          </w:p>
+        </w:tc>
+      </w:tr>
+      <w:tr>
+        <w:tc>
+          <w:tcPr>
+            <w:tcW w:w="3116" w:type="dxa"/>
+          </w:tcPr>
+          <w:p/>
+        </w:tc>
+        <w:tc>
+          <w:tcPr>
+            <w:tcW w:w="3117" w:type="dxa"/>
+            <w:gridSpan w:val="2"/>
+          </w:tcPr>
+          <w:p>
+            <w:r>
+              <w:t>2</w:t>
+            </w:r>
+          </w:p>
+        </w:tc>
+        <w:tc>
+          <w:tcPr>
+            <w:tcW w:w="3117" w:type="dxa"/>
+          </w:tcPr>
+          <w:p>
+            <w:r>
+              <w:t>User Enters username and password</w:t>
+            </w:r>
+          </w:p>
+        </w:tc>
+      </w:tr>
+      <w:tr>
+        <w:tc>
+          <w:tcPr>
+            <w:tcW w:w="3116" w:type="dxa"/>
+          </w:tcPr>
+          <w:p/>
+        </w:tc>
+        <w:tc>
+          <w:tcPr>
+            <w:tcW w:w="3117" w:type="dxa"/>
+            <w:gridSpan w:val="2"/>
+          </w:tcPr>
+          <w:p>
+            <w:r>
+              <w:t>3</w:t>
+            </w:r>
+          </w:p>
+        </w:tc>
+        <w:tc>
+          <w:tcPr>
+            <w:tcW w:w="3117" w:type="dxa"/>
+          </w:tcPr>
+          <w:p>
+            <w:r>
+              <w:t>User proceeds to log in</w:t>
+            </w:r>
+          </w:p>
+        </w:tc>
+      </w:tr>
+    </w:tbl>
+    <w:p/>
+    <w:p/>
+    <w:tbl>
+      <w:tblPr>
+        <w:tblStyle w:val="TableGrid"/>
+        <w:tblW w:w="0" w:type="auto"/>
+        <w:tblLook w:val="04A0" w:firstRow="1" w:lastRow="0" w:firstColumn="1" w:lastColumn="0" w:noHBand="0" w:noVBand="1"/>
+      </w:tblPr>
+      <w:tblGrid>
+        <w:gridCol w:w="3116"/>
+        <w:gridCol w:w="1559"/>
+        <w:gridCol w:w="1558"/>
+        <w:gridCol w:w="3117"/>
+      </w:tblGrid>
+      <w:tr>
+        <w:tc>
+          <w:tcPr>
+            <w:tcW w:w="4675" w:type="dxa"/>
+            <w:gridSpan w:val="2"/>
+          </w:tcPr>
+          <w:p>
+            <w:r>
+              <w:t>Use Case Number</w:t>
+            </w:r>
+          </w:p>
+        </w:tc>
+        <w:tc>
+          <w:tcPr>
+            <w:tcW w:w="4675" w:type="dxa"/>
+            <w:gridSpan w:val="2"/>
+          </w:tcPr>
+          <w:p>
+            <w:r>
+              <w:t>4</w:t>
+            </w:r>
+          </w:p>
+        </w:tc>
+      </w:tr>
+      <w:tr>
+        <w:tc>
+          <w:tcPr>
+            <w:tcW w:w="4675" w:type="dxa"/>
+            <w:gridSpan w:val="2"/>
+          </w:tcPr>
+          <w:p>
+            <w:r>
+              <w:t>Use Case Name</w:t>
+            </w:r>
+          </w:p>
+        </w:tc>
+        <w:tc>
+          <w:tcPr>
+            <w:tcW w:w="4675" w:type="dxa"/>
+            <w:gridSpan w:val="2"/>
+          </w:tcPr>
+          <w:p>
+            <w:r>
               <w:t>Log out</w:t>
             </w:r>
           </w:p>
@@ -1500,10 +2461,7 @@
         </w:tc>
       </w:tr>
     </w:tbl>
-    <w:p>
-      <w:bookmarkStart w:id="0" w:name="_GoBack"/>
-      <w:bookmarkEnd w:id="0"/>
-    </w:p>
+    <w:p/>
     <w:p/>
     <w:sectPr>
       <w:pgSz w:w="12240" w:h="15840"/>

</xml_diff>